<commit_message>
changes made to orch
</commit_message>
<xml_diff>
--- a/ORCHESTRATION.docx
+++ b/ORCHESTRATION.docx
@@ -111,6 +111,14 @@
           <w:szCs w:val="24"/>
           <w:lang w:val="en-US"/>
         </w:rPr>
+        <w:t>#</w:t>
+      </w:r>
+      <w:r>
+        <w:rPr>
+          <w:sz w:val="24"/>
+          <w:szCs w:val="24"/>
+          <w:lang w:val="en-US"/>
+        </w:rPr>
         <w:t>Create a dag under dags and specify the spark submit jobs dependency.</w:t>
       </w:r>
     </w:p>
@@ -150,6 +158,28 @@
           <w:lang w:val="en-US"/>
         </w:rPr>
         <w:t xml:space="preserve"> script</w:t>
+      </w:r>
+    </w:p>
+    <w:p>
+      <w:pPr>
+        <w:pStyle w:val="ListParagraph"/>
+        <w:numPr>
+          <w:ilvl w:val="0"/>
+          <w:numId w:val="1"/>
+        </w:numPr>
+        <w:rPr>
+          <w:sz w:val="24"/>
+          <w:szCs w:val="24"/>
+          <w:lang w:val="en-US"/>
+        </w:rPr>
+      </w:pPr>
+      <w:r>
+        <w:rPr>
+          <w:sz w:val="24"/>
+          <w:szCs w:val="24"/>
+          <w:lang w:val="en-US"/>
+        </w:rPr>
+        <w:t>#########################################################</w:t>
       </w:r>
     </w:p>
     <w:p>
@@ -3050,6 +3080,7 @@
           <w:szCs w:val="24"/>
           <w:lang w:val="en-US"/>
         </w:rPr>
+        <w:lastRenderedPageBreak/>
         <w:t xml:space="preserve">The above script </w:t>
       </w:r>
       <w:r>
@@ -3096,7 +3127,6 @@
           <w:szCs w:val="24"/>
           <w:lang w:val="en-US"/>
         </w:rPr>
-        <w:lastRenderedPageBreak/>
         <w:t>Once t1 gets completed then it triggers t2 and then finally t3.</w:t>
       </w:r>
     </w:p>

</xml_diff>